<commit_message>
Age rating descriptions and fixed settings menu discord presence persisting after closing settings
</commit_message>
<xml_diff>
--- a/Assets/Textures/Age Rating/Rating Rules.docx
+++ b/Assets/Textures/Age Rating/Rating Rules.docx
@@ -66,7 +66,7 @@
               <w:rPr>
                 <w:lang w:val="en-GB"/>
               </w:rPr>
-              <w:t>NAL 3</w:t>
+              <w:t>NAL Unrated</w:t>
             </w:r>
           </w:p>
         </w:tc>
@@ -84,19 +84,7 @@
               <w:rPr>
                 <w:lang w:val="en-GB"/>
               </w:rPr>
-              <w:t xml:space="preserve">The content of games with NAL 3 rating </w:t>
-            </w:r>
-            <w:r>
-              <w:rPr>
-                <w:lang w:val="en-GB"/>
-              </w:rPr>
-              <w:t>are</w:t>
-            </w:r>
-            <w:r>
-              <w:rPr>
-                <w:lang w:val="en-GB"/>
-              </w:rPr>
-              <w:t xml:space="preserve"> suitable for all age groups. The game should not contain any sounds or pictures that are likely to frighten young children. A very mild form of violence (for example, comically) is acceptable. No bad language should be heard.</w:t>
+              <w:t>NAL Unrated games are either not yet rated or do not need to be rated. Please be aware that even though the game is not rated, it might still contain content found in higher rated games.</w:t>
             </w:r>
           </w:p>
         </w:tc>
@@ -116,7 +104,7 @@
               <w:rPr>
                 <w:lang w:val="en-GB"/>
               </w:rPr>
-              <w:t>NAL 7</w:t>
+              <w:t>NAL 3</w:t>
             </w:r>
           </w:p>
         </w:tc>
@@ -134,13 +122,19 @@
               <w:rPr>
                 <w:lang w:val="en-GB"/>
               </w:rPr>
-              <w:t>NAL 7 rated games can have scenes or sounds that can possibly be frightening to younger children. Mild forms of violence (non-detailed or non-realistic violence) is acceptable.</w:t>
-            </w:r>
-            <w:r>
-              <w:rPr>
-                <w:lang w:val="en-GB"/>
-              </w:rPr>
-              <w:t xml:space="preserve"> No bad language should be heard.</w:t>
+              <w:t xml:space="preserve">The content of games with NAL 3 rating </w:t>
+            </w:r>
+            <w:r>
+              <w:rPr>
+                <w:lang w:val="en-GB"/>
+              </w:rPr>
+              <w:t>are</w:t>
+            </w:r>
+            <w:r>
+              <w:rPr>
+                <w:lang w:val="en-GB"/>
+              </w:rPr>
+              <w:t xml:space="preserve"> suitable for all age groups. The game should not contain any sounds or pictures that are likely to frighten young children. A very mild form of violence (for example, comically) is acceptable. No bad language should be heard.</w:t>
             </w:r>
           </w:p>
         </w:tc>
@@ -160,7 +154,7 @@
               <w:rPr>
                 <w:lang w:val="en-GB"/>
               </w:rPr>
-              <w:t>NAL 10</w:t>
+              <w:t>NAL 7</w:t>
             </w:r>
           </w:p>
         </w:tc>
@@ -178,13 +172,13 @@
               <w:rPr>
                 <w:lang w:val="en-GB"/>
               </w:rPr>
-              <w:t>NAL 10 rated games show slightly more graphic violence towards fantasy characters or non-realistic violence towards human-like characters. Mild swearing and/or other bad language is acceptable.</w:t>
-            </w:r>
-            <w:r>
-              <w:rPr>
-                <w:lang w:val="en-GB"/>
-              </w:rPr>
-              <w:t xml:space="preserve"> The game can contain in-game purchases.</w:t>
+              <w:t>NAL 7 rated games can have scenes or sounds that can possibly be frightening to younger children. Mild forms of violence (non-detailed or non-realistic violence) is acceptable.</w:t>
+            </w:r>
+            <w:r>
+              <w:rPr>
+                <w:lang w:val="en-GB"/>
+              </w:rPr>
+              <w:t xml:space="preserve"> No bad language should be heard.</w:t>
             </w:r>
           </w:p>
         </w:tc>
@@ -204,7 +198,7 @@
               <w:rPr>
                 <w:lang w:val="en-GB"/>
               </w:rPr>
-              <w:t>NAL 13</w:t>
+              <w:t>NAL 10</w:t>
             </w:r>
           </w:p>
         </w:tc>
@@ -222,58 +216,14 @@
               <w:rPr>
                 <w:lang w:val="en-GB"/>
               </w:rPr>
-              <w:t xml:space="preserve">NAL 13 rated </w:t>
-            </w:r>
-            <w:r>
-              <w:rPr>
-                <w:lang w:val="en-GB"/>
-              </w:rPr>
-              <w:t>games depict violence at a stage that looks close to real life. The use of bad language can be more extreme, the game may contain sexual innuendo or sexual posturing, and the</w:t>
-            </w:r>
-            <w:r>
-              <w:rPr>
-                <w:lang w:val="en-GB"/>
-              </w:rPr>
-              <w:t xml:space="preserve"> mild</w:t>
-            </w:r>
-            <w:r>
-              <w:rPr>
-                <w:lang w:val="en-GB"/>
-              </w:rPr>
-              <w:t xml:space="preserve"> use of tobacco</w:t>
-            </w:r>
-            <w:r>
-              <w:rPr>
-                <w:lang w:val="en-GB"/>
-              </w:rPr>
-              <w:t xml:space="preserve"> or</w:t>
-            </w:r>
-            <w:r>
-              <w:rPr>
-                <w:lang w:val="en-GB"/>
-              </w:rPr>
-              <w:t xml:space="preserve"> alcohol can also be present.</w:t>
-            </w:r>
-            <w:r>
-              <w:rPr>
-                <w:lang w:val="en-GB"/>
-              </w:rPr>
-              <w:t xml:space="preserve"> The game can contain in-game purchases with cosmetic only random items</w:t>
-            </w:r>
-            <w:r>
-              <w:rPr>
-                <w:lang w:val="en-GB"/>
-              </w:rPr>
-              <w:t xml:space="preserve"> or really mild drug </w:t>
-            </w:r>
-            <w:proofErr w:type="gramStart"/>
-            <w:r>
-              <w:rPr>
-                <w:lang w:val="en-GB"/>
-              </w:rPr>
-              <w:t>use..</w:t>
-            </w:r>
-            <w:proofErr w:type="gramEnd"/>
+              <w:t>NAL 10 rated games show slightly more graphic violence towards fantasy characters or non-realistic violence towards human-like characters. Mild swearing and/or other bad language is acceptable.</w:t>
+            </w:r>
+            <w:r>
+              <w:rPr>
+                <w:lang w:val="en-GB"/>
+              </w:rPr>
+              <w:t xml:space="preserve"> The game can contain in-game purchases.</w:t>
+            </w:r>
           </w:p>
         </w:tc>
       </w:tr>
@@ -292,7 +242,7 @@
               <w:rPr>
                 <w:lang w:val="en-GB"/>
               </w:rPr>
-              <w:t>NAL 16</w:t>
+              <w:t>NAL 13</w:t>
             </w:r>
           </w:p>
         </w:tc>
@@ -310,31 +260,61 @@
               <w:rPr>
                 <w:lang w:val="en-GB"/>
               </w:rPr>
-              <w:t xml:space="preserve">NAL 16 rated games contain violence or sexual activity that reaches a stage which looks the same as in real life and/or is a depiction of gross violence, motiveless </w:t>
-            </w:r>
-            <w:r>
-              <w:rPr>
-                <w:lang w:val="en-GB"/>
-              </w:rPr>
-              <w:t>killing,</w:t>
-            </w:r>
-            <w:r>
-              <w:rPr>
-                <w:lang w:val="en-GB"/>
-              </w:rPr>
-              <w:t xml:space="preserve"> or violence towards defenceless characters. The use of bad language can be quite extreme</w:t>
-            </w:r>
-            <w:r>
-              <w:rPr>
-                <w:lang w:val="en-GB"/>
-              </w:rPr>
-              <w:t xml:space="preserve"> and the use of tobacco, alcohol can be more prevalent and illegal drug use can also be present.</w:t>
-            </w:r>
-            <w:r>
-              <w:rPr>
-                <w:lang w:val="en-GB"/>
-              </w:rPr>
-              <w:t xml:space="preserve"> The game can contain in-game purchases with random items which can have functional value.</w:t>
+              <w:t xml:space="preserve">NAL 13 rated </w:t>
+            </w:r>
+            <w:r>
+              <w:rPr>
+                <w:lang w:val="en-GB"/>
+              </w:rPr>
+              <w:t>games depict violence at a stage that looks close to real life. The use of bad language can be more extreme, the game may contain sexual innuendo or sexual posturing, and the</w:t>
+            </w:r>
+            <w:r>
+              <w:rPr>
+                <w:lang w:val="en-GB"/>
+              </w:rPr>
+              <w:t xml:space="preserve"> mild</w:t>
+            </w:r>
+            <w:r>
+              <w:rPr>
+                <w:lang w:val="en-GB"/>
+              </w:rPr>
+              <w:t xml:space="preserve"> use of tobacco</w:t>
+            </w:r>
+            <w:r>
+              <w:rPr>
+                <w:lang w:val="en-GB"/>
+              </w:rPr>
+              <w:t xml:space="preserve">, </w:t>
+            </w:r>
+            <w:r>
+              <w:rPr>
+                <w:lang w:val="en-GB"/>
+              </w:rPr>
+              <w:t>alcohol</w:t>
+            </w:r>
+            <w:r>
+              <w:rPr>
+                <w:lang w:val="en-GB"/>
+              </w:rPr>
+              <w:t xml:space="preserve"> or drugs</w:t>
+            </w:r>
+            <w:r>
+              <w:rPr>
+                <w:lang w:val="en-GB"/>
+              </w:rPr>
+              <w:t xml:space="preserve"> can also be present.</w:t>
+            </w:r>
+            <w:r>
+              <w:rPr>
+                <w:lang w:val="en-GB"/>
+              </w:rPr>
+              <w:t xml:space="preserve"> The game can contain in-game purchases with cosmetic only random items</w:t>
+            </w:r>
+            <w:r>
+              <w:rPr>
+                <w:lang w:val="en-GB"/>
+              </w:rPr>
+              <w:t>.</w:t>
             </w:r>
           </w:p>
         </w:tc>
@@ -354,6 +334,68 @@
               <w:rPr>
                 <w:lang w:val="en-GB"/>
               </w:rPr>
+              <w:t>NAL 16</w:t>
+            </w:r>
+          </w:p>
+        </w:tc>
+        <w:tc>
+          <w:tcPr>
+            <w:tcW w:w="13750" w:type="dxa"/>
+          </w:tcPr>
+          <w:p>
+            <w:pPr>
+              <w:rPr>
+                <w:lang w:val="en-GB"/>
+              </w:rPr>
+            </w:pPr>
+            <w:r>
+              <w:rPr>
+                <w:lang w:val="en-GB"/>
+              </w:rPr>
+              <w:t xml:space="preserve">NAL 16 rated games contain violence or sexual activity that reaches a stage which looks the same as in real life and/or is a depiction of gross violence, motiveless </w:t>
+            </w:r>
+            <w:r>
+              <w:rPr>
+                <w:lang w:val="en-GB"/>
+              </w:rPr>
+              <w:t>killing,</w:t>
+            </w:r>
+            <w:r>
+              <w:rPr>
+                <w:lang w:val="en-GB"/>
+              </w:rPr>
+              <w:t xml:space="preserve"> or violence towards defenceless characters. The use of bad language can be quite extreme</w:t>
+            </w:r>
+            <w:r>
+              <w:rPr>
+                <w:lang w:val="en-GB"/>
+              </w:rPr>
+              <w:t xml:space="preserve"> and the use of tobacco, alcohol can be more prevalent and illegal drug use can also be present.</w:t>
+            </w:r>
+            <w:r>
+              <w:rPr>
+                <w:lang w:val="en-GB"/>
+              </w:rPr>
+              <w:t xml:space="preserve"> The game can contain in-game purchases with random items which can have functional value.</w:t>
+            </w:r>
+          </w:p>
+        </w:tc>
+      </w:tr>
+      <w:tr>
+        <w:tc>
+          <w:tcPr>
+            <w:tcW w:w="1843" w:type="dxa"/>
+          </w:tcPr>
+          <w:p>
+            <w:pPr>
+              <w:rPr>
+                <w:lang w:val="en-GB"/>
+              </w:rPr>
+            </w:pPr>
+            <w:r>
+              <w:rPr>
+                <w:lang w:val="en-GB"/>
+              </w:rPr>
               <w:t>NAL 18</w:t>
             </w:r>
           </w:p>
@@ -420,20 +462,6 @@
         </w:tc>
       </w:tr>
     </w:tbl>
-    <w:p>
-      <w:pPr>
-        <w:rPr>
-          <w:lang w:val="en-GB"/>
-        </w:rPr>
-      </w:pPr>
-    </w:p>
-    <w:p>
-      <w:pPr>
-        <w:rPr>
-          <w:lang w:val="en-GB"/>
-        </w:rPr>
-      </w:pPr>
-    </w:p>
     <w:p>
       <w:pPr>
         <w:rPr>

</xml_diff>

<commit_message>
Tweaked age rating descriptions and upgraded Unity version and dependencies
</commit_message>
<xml_diff>
--- a/Assets/Textures/Age Rating/Rating Rules.docx
+++ b/Assets/Textures/Age Rating/Rating Rules.docx
@@ -296,7 +296,19 @@
               <w:rPr>
                 <w:lang w:val="en-GB"/>
               </w:rPr>
-              <w:t xml:space="preserve"> or drugs</w:t>
+              <w:t xml:space="preserve"> or </w:t>
+            </w:r>
+            <w:r>
+              <w:rPr>
+                <w:lang w:val="en-GB"/>
+              </w:rPr>
+              <w:t xml:space="preserve">illegal </w:t>
+            </w:r>
+            <w:r>
+              <w:rPr>
+                <w:lang w:val="en-GB"/>
+              </w:rPr>
+              <w:t>drugs</w:t>
             </w:r>
             <w:r>
               <w:rPr>
@@ -364,19 +376,61 @@
               <w:rPr>
                 <w:lang w:val="en-GB"/>
               </w:rPr>
-              <w:t xml:space="preserve"> or violence towards defenceless characters. The use of bad language can be quite extreme</w:t>
-            </w:r>
-            <w:r>
-              <w:rPr>
-                <w:lang w:val="en-GB"/>
-              </w:rPr>
-              <w:t xml:space="preserve"> and the use of tobacco, alcohol can be more prevalent and illegal drug use can also be present.</w:t>
-            </w:r>
-            <w:r>
-              <w:rPr>
-                <w:lang w:val="en-GB"/>
-              </w:rPr>
-              <w:t xml:space="preserve"> The game can contain in-game purchases with random items which can have functional value.</w:t>
+              <w:t xml:space="preserve"> or violence towards defenceless characters. The use of bad language can be quite </w:t>
+            </w:r>
+            <w:r>
+              <w:rPr>
+                <w:lang w:val="en-GB"/>
+              </w:rPr>
+              <w:t>extreme,</w:t>
+            </w:r>
+            <w:r>
+              <w:rPr>
+                <w:lang w:val="en-GB"/>
+              </w:rPr>
+              <w:t xml:space="preserve"> and the use of tobacco, alcohol</w:t>
+            </w:r>
+            <w:r>
+              <w:rPr>
+                <w:lang w:val="en-GB"/>
+              </w:rPr>
+              <w:t xml:space="preserve"> or </w:t>
+            </w:r>
+            <w:r>
+              <w:rPr>
+                <w:lang w:val="en-GB"/>
+              </w:rPr>
+              <w:t xml:space="preserve">illegal </w:t>
+            </w:r>
+            <w:r>
+              <w:rPr>
+                <w:lang w:val="en-GB"/>
+              </w:rPr>
+              <w:t>drugs</w:t>
+            </w:r>
+            <w:r>
+              <w:rPr>
+                <w:lang w:val="en-GB"/>
+              </w:rPr>
+              <w:t xml:space="preserve"> can be more prevalen</w:t>
+            </w:r>
+            <w:r>
+              <w:rPr>
+                <w:lang w:val="en-GB"/>
+              </w:rPr>
+              <w:t>t</w:t>
+            </w:r>
+            <w:r>
+              <w:rPr>
+                <w:lang w:val="en-GB"/>
+              </w:rPr>
+              <w:t>.</w:t>
+            </w:r>
+            <w:r>
+              <w:rPr>
+                <w:lang w:val="en-GB"/>
+              </w:rPr>
+              <w:t xml:space="preserve"> The game can contain in-game purchases with random items which have functional value.</w:t>
             </w:r>
           </w:p>
         </w:tc>
@@ -426,25 +480,31 @@
               <w:rPr>
                 <w:lang w:val="en-GB"/>
               </w:rPr>
-              <w:t xml:space="preserve"> glamorisation of the use of illegal drugs, contain gambling-like features,</w:t>
-            </w:r>
-            <w:r>
-              <w:rPr>
-                <w:lang w:val="en-GB"/>
-              </w:rPr>
-              <w:t xml:space="preserve"> contain </w:t>
-            </w:r>
-            <w:r>
-              <w:rPr>
-                <w:lang w:val="en-GB"/>
-              </w:rPr>
-              <w:t>explicit sexual activity</w:t>
-            </w:r>
-            <w:r>
-              <w:rPr>
-                <w:lang w:val="en-GB"/>
-              </w:rPr>
-              <w:t xml:space="preserve"> and/or contain discrimination</w:t>
+              <w:t xml:space="preserve"> glamorisation of the use of illegal drugs, gambling-like features,</w:t>
+            </w:r>
+            <w:r>
+              <w:rPr>
+                <w:lang w:val="en-GB"/>
+              </w:rPr>
+              <w:t xml:space="preserve"> </w:t>
+            </w:r>
+            <w:r>
+              <w:rPr>
+                <w:lang w:val="en-GB"/>
+              </w:rPr>
+              <w:t xml:space="preserve">explicit sexual </w:t>
+            </w:r>
+            <w:r>
+              <w:rPr>
+                <w:lang w:val="en-GB"/>
+              </w:rPr>
+              <w:t>activity,</w:t>
+            </w:r>
+            <w:r>
+              <w:rPr>
+                <w:lang w:val="en-GB"/>
+              </w:rPr>
+              <w:t xml:space="preserve"> or discrimination</w:t>
             </w:r>
             <w:r>
               <w:rPr>

</xml_diff>